<commit_message>
add de bai 1 section 6
</commit_message>
<xml_diff>
--- a/Section 5/Bài tập/Bài tập 1.docx
+++ b/Section 5/Bài tập/Bài tập 1.docx
@@ -52,10 +52,10 @@
           <w:lang w:val="en-US"/>
         </w:rPr>
         <w:drawing>
-          <wp:inline distT="0" distB="0" distL="0" distR="0" wp14:anchorId="02F191EE" wp14:editId="35CE8504">
-            <wp:extent cx="5943600" cy="3357245"/>
-            <wp:effectExtent l="0" t="0" r="0" b="0"/>
-            <wp:docPr id="2" name="Picture 2"/>
+          <wp:inline distT="0" distB="0" distL="0" distR="0" wp14:anchorId="3929F81C" wp14:editId="0ACB3432">
+            <wp:extent cx="5943600" cy="3305175"/>
+            <wp:effectExtent l="0" t="0" r="0" b="9525"/>
+            <wp:docPr id="16" name="Picture 16"/>
             <wp:cNvGraphicFramePr>
               <a:graphicFrameLocks xmlns:a="http://schemas.openxmlformats.org/drawingml/2006/main" noChangeAspect="1"/>
             </wp:cNvGraphicFramePr>
@@ -75,7 +75,7 @@
                   <pic:spPr>
                     <a:xfrm>
                       <a:off x="0" y="0"/>
-                      <a:ext cx="5943600" cy="3357245"/>
+                      <a:ext cx="5943600" cy="3305175"/>
                     </a:xfrm>
                     <a:prstGeom prst="rect">
                       <a:avLst/>
@@ -270,10 +270,10 @@
         </w:rPr>
         <w:lastRenderedPageBreak/>
         <w:drawing>
-          <wp:inline distT="0" distB="0" distL="0" distR="0" wp14:anchorId="7AE3A53D" wp14:editId="76BDFDFD">
-            <wp:extent cx="5943600" cy="3532505"/>
-            <wp:effectExtent l="0" t="0" r="0" b="0"/>
-            <wp:docPr id="7" name="Picture 7"/>
+          <wp:inline distT="0" distB="0" distL="0" distR="0" wp14:anchorId="4C260480" wp14:editId="64F66225">
+            <wp:extent cx="5943600" cy="3445510"/>
+            <wp:effectExtent l="0" t="0" r="0" b="2540"/>
+            <wp:docPr id="17" name="Picture 17"/>
             <wp:cNvGraphicFramePr>
               <a:graphicFrameLocks xmlns:a="http://schemas.openxmlformats.org/drawingml/2006/main" noChangeAspect="1"/>
             </wp:cNvGraphicFramePr>
@@ -293,7 +293,7 @@
                   <pic:spPr>
                     <a:xfrm>
                       <a:off x="0" y="0"/>
-                      <a:ext cx="5943600" cy="3532505"/>
+                      <a:ext cx="5943600" cy="3445510"/>
                     </a:xfrm>
                     <a:prstGeom prst="rect">
                       <a:avLst/>
@@ -305,6 +305,8 @@
           </wp:inline>
         </w:drawing>
       </w:r>
+      <w:bookmarkStart w:id="0" w:name="_GoBack"/>
+      <w:bookmarkEnd w:id="0"/>
     </w:p>
     <w:p>
       <w:r>
@@ -609,8 +611,6 @@
           </wp:inline>
         </w:drawing>
       </w:r>
-      <w:bookmarkStart w:id="0" w:name="_GoBack"/>
-      <w:bookmarkEnd w:id="0"/>
     </w:p>
     <w:sectPr>
       <w:pgSz w:w="12240" w:h="15840"/>

</xml_diff>